<commit_message>
Add est for project 3
</commit_message>
<xml_diff>
--- a/doc/project 3.docx
+++ b/doc/project 3.docx
@@ -2,6 +2,879 @@
 <file path=word/document.xml><?xml version="1.0" encoding="utf-8"?>
 <w:document xmlns:wpc="http://schemas.microsoft.com/office/word/2010/wordprocessingCanvas" xmlns:mc="http://schemas.openxmlformats.org/markup-compatibility/2006" xmlns:o="urn:schemas-microsoft-com:office:office" xmlns:r="http://schemas.openxmlformats.org/officeDocument/2006/relationships" xmlns:m="http://schemas.openxmlformats.org/officeDocument/2006/math" xmlns:v="urn:schemas-microsoft-com:vml" xmlns:wp14="http://schemas.microsoft.com/office/word/2010/wordprocessingDrawing" xmlns:wp="http://schemas.openxmlformats.org/drawingml/2006/wordprocessingDrawing" xmlns:w10="urn:schemas-microsoft-com:office:word" xmlns:w="http://schemas.openxmlformats.org/wordprocessingml/2006/main" xmlns:w14="http://schemas.microsoft.com/office/word/2010/wordml" xmlns:w15="http://schemas.microsoft.com/office/word/2012/wordml" xmlns:wpg="http://schemas.microsoft.com/office/word/2010/wordprocessingGroup" xmlns:wpi="http://schemas.microsoft.com/office/word/2010/wordprocessingInk" xmlns:wne="http://schemas.microsoft.com/office/word/2006/wordml" xmlns:wps="http://schemas.microsoft.com/office/word/2010/wordprocessingShape" mc:Ignorable="w14 w15 wp14">
   <w:body>
+    <w:tbl>
+      <w:tblPr>
+        <w:tblStyle w:val="TableGrid"/>
+        <w:tblW w:w="10350" w:type="dxa"/>
+        <w:tblInd w:w="-815" w:type="dxa"/>
+        <w:tblLook w:val="04A0" w:firstRow="1" w:lastRow="0" w:firstColumn="1" w:lastColumn="0" w:noHBand="0" w:noVBand="1"/>
+      </w:tblPr>
+      <w:tblGrid>
+        <w:gridCol w:w="2250"/>
+        <w:gridCol w:w="5366"/>
+        <w:gridCol w:w="844"/>
+        <w:gridCol w:w="1890"/>
+      </w:tblGrid>
+      <w:tr>
+        <w:tc>
+          <w:tcPr>
+            <w:tcW w:w="7616" w:type="dxa"/>
+            <w:gridSpan w:val="2"/>
+          </w:tcPr>
+          <w:p>
+            <w:r>
+              <w:t>Task</w:t>
+            </w:r>
+          </w:p>
+        </w:tc>
+        <w:tc>
+          <w:tcPr>
+            <w:tcW w:w="844" w:type="dxa"/>
+          </w:tcPr>
+          <w:p>
+            <w:r>
+              <w:t>Hours</w:t>
+            </w:r>
+          </w:p>
+        </w:tc>
+        <w:tc>
+          <w:tcPr>
+            <w:tcW w:w="1890" w:type="dxa"/>
+          </w:tcPr>
+          <w:p>
+            <w:r>
+              <w:t xml:space="preserve">Note </w:t>
+            </w:r>
+          </w:p>
+        </w:tc>
+      </w:tr>
+      <w:tr>
+        <w:tc>
+          <w:tcPr>
+            <w:tcW w:w="2250" w:type="dxa"/>
+          </w:tcPr>
+          <w:p>
+            <w:r>
+              <w:t>Product page</w:t>
+            </w:r>
+          </w:p>
+        </w:tc>
+        <w:tc>
+          <w:tcPr>
+            <w:tcW w:w="5366" w:type="dxa"/>
+          </w:tcPr>
+          <w:p>
+            <w:r>
+              <w:t>Adding short description</w:t>
+            </w:r>
+          </w:p>
+        </w:tc>
+        <w:tc>
+          <w:tcPr>
+            <w:tcW w:w="844" w:type="dxa"/>
+          </w:tcPr>
+          <w:p>
+            <w:r>
+              <w:t>4</w:t>
+            </w:r>
+          </w:p>
+        </w:tc>
+        <w:tc>
+          <w:tcPr>
+            <w:tcW w:w="1890" w:type="dxa"/>
+          </w:tcPr>
+          <w:p/>
+        </w:tc>
+      </w:tr>
+      <w:tr>
+        <w:tc>
+          <w:tcPr>
+            <w:tcW w:w="2250" w:type="dxa"/>
+          </w:tcPr>
+          <w:p/>
+        </w:tc>
+        <w:tc>
+          <w:tcPr>
+            <w:tcW w:w="5366" w:type="dxa"/>
+          </w:tcPr>
+          <w:p>
+            <w:r>
+              <w:t>Add starting price</w:t>
+            </w:r>
+          </w:p>
+        </w:tc>
+        <w:tc>
+          <w:tcPr>
+            <w:tcW w:w="844" w:type="dxa"/>
+          </w:tcPr>
+          <w:p>
+            <w:r>
+              <w:t>2</w:t>
+            </w:r>
+          </w:p>
+        </w:tc>
+        <w:tc>
+          <w:tcPr>
+            <w:tcW w:w="1890" w:type="dxa"/>
+          </w:tcPr>
+          <w:p/>
+        </w:tc>
+      </w:tr>
+      <w:tr>
+        <w:tc>
+          <w:tcPr>
+            <w:tcW w:w="2250" w:type="dxa"/>
+          </w:tcPr>
+          <w:p/>
+        </w:tc>
+        <w:tc>
+          <w:tcPr>
+            <w:tcW w:w="5366" w:type="dxa"/>
+          </w:tcPr>
+          <w:p>
+            <w:r>
+              <w:t>Show how many color</w:t>
+            </w:r>
+          </w:p>
+        </w:tc>
+        <w:tc>
+          <w:tcPr>
+            <w:tcW w:w="844" w:type="dxa"/>
+          </w:tcPr>
+          <w:p>
+            <w:r>
+              <w:t>2</w:t>
+            </w:r>
+          </w:p>
+        </w:tc>
+        <w:tc>
+          <w:tcPr>
+            <w:tcW w:w="1890" w:type="dxa"/>
+          </w:tcPr>
+          <w:p/>
+        </w:tc>
+      </w:tr>
+      <w:tr>
+        <w:tc>
+          <w:tcPr>
+            <w:tcW w:w="2250" w:type="dxa"/>
+          </w:tcPr>
+          <w:p>
+            <w:r>
+              <w:t>Product quote page</w:t>
+            </w:r>
+          </w:p>
+        </w:tc>
+        <w:tc>
+          <w:tcPr>
+            <w:tcW w:w="5366" w:type="dxa"/>
+          </w:tcPr>
+          <w:p>
+            <w:r>
+              <w:t>Make small picture</w:t>
+            </w:r>
+          </w:p>
+        </w:tc>
+        <w:tc>
+          <w:tcPr>
+            <w:tcW w:w="844" w:type="dxa"/>
+          </w:tcPr>
+          <w:p>
+            <w:r>
+              <w:t>2</w:t>
+            </w:r>
+          </w:p>
+        </w:tc>
+        <w:tc>
+          <w:tcPr>
+            <w:tcW w:w="1890" w:type="dxa"/>
+          </w:tcPr>
+          <w:p/>
+        </w:tc>
+      </w:tr>
+      <w:tr>
+        <w:tc>
+          <w:tcPr>
+            <w:tcW w:w="2250" w:type="dxa"/>
+          </w:tcPr>
+          <w:p/>
+        </w:tc>
+        <w:tc>
+          <w:tcPr>
+            <w:tcW w:w="5366" w:type="dxa"/>
+          </w:tcPr>
+          <w:p>
+            <w:r>
+              <w:t>Remove unit price</w:t>
+            </w:r>
+          </w:p>
+        </w:tc>
+        <w:tc>
+          <w:tcPr>
+            <w:tcW w:w="844" w:type="dxa"/>
+          </w:tcPr>
+          <w:p>
+            <w:r>
+              <w:t>1</w:t>
+            </w:r>
+          </w:p>
+        </w:tc>
+        <w:tc>
+          <w:tcPr>
+            <w:tcW w:w="1890" w:type="dxa"/>
+          </w:tcPr>
+          <w:p/>
+        </w:tc>
+      </w:tr>
+      <w:tr>
+        <w:tc>
+          <w:tcPr>
+            <w:tcW w:w="2250" w:type="dxa"/>
+          </w:tcPr>
+          <w:p/>
+        </w:tc>
+        <w:tc>
+          <w:tcPr>
+            <w:tcW w:w="5366" w:type="dxa"/>
+          </w:tcPr>
+          <w:p>
+            <w:r>
+              <w:t>Remove related products</w:t>
+            </w:r>
+          </w:p>
+        </w:tc>
+        <w:tc>
+          <w:tcPr>
+            <w:tcW w:w="844" w:type="dxa"/>
+          </w:tcPr>
+          <w:p>
+            <w:r>
+              <w:t>1</w:t>
+            </w:r>
+          </w:p>
+        </w:tc>
+        <w:tc>
+          <w:tcPr>
+            <w:tcW w:w="1890" w:type="dxa"/>
+          </w:tcPr>
+          <w:p/>
+        </w:tc>
+      </w:tr>
+      <w:tr>
+        <w:tc>
+          <w:tcPr>
+            <w:tcW w:w="2250" w:type="dxa"/>
+          </w:tcPr>
+          <w:p/>
+        </w:tc>
+        <w:tc>
+          <w:tcPr>
+            <w:tcW w:w="5366" w:type="dxa"/>
+          </w:tcPr>
+          <w:p>
+            <w:r>
+              <w:t>Remove start order button</w:t>
+            </w:r>
+          </w:p>
+        </w:tc>
+        <w:tc>
+          <w:tcPr>
+            <w:tcW w:w="844" w:type="dxa"/>
+          </w:tcPr>
+          <w:p>
+            <w:r>
+              <w:t>1</w:t>
+            </w:r>
+          </w:p>
+        </w:tc>
+        <w:tc>
+          <w:tcPr>
+            <w:tcW w:w="1890" w:type="dxa"/>
+          </w:tcPr>
+          <w:p/>
+        </w:tc>
+      </w:tr>
+      <w:tr>
+        <w:tc>
+          <w:tcPr>
+            <w:tcW w:w="2250" w:type="dxa"/>
+          </w:tcPr>
+          <w:p/>
+        </w:tc>
+        <w:tc>
+          <w:tcPr>
+            <w:tcW w:w="5366" w:type="dxa"/>
+          </w:tcPr>
+          <w:p>
+            <w:r>
+              <w:t>Replace start designing</w:t>
+            </w:r>
+          </w:p>
+        </w:tc>
+        <w:tc>
+          <w:tcPr>
+            <w:tcW w:w="844" w:type="dxa"/>
+          </w:tcPr>
+          <w:p>
+            <w:r>
+              <w:t>1</w:t>
+            </w:r>
+          </w:p>
+        </w:tc>
+        <w:tc>
+          <w:tcPr>
+            <w:tcW w:w="1890" w:type="dxa"/>
+          </w:tcPr>
+          <w:p/>
+        </w:tc>
+      </w:tr>
+      <w:tr>
+        <w:tc>
+          <w:tcPr>
+            <w:tcW w:w="2250" w:type="dxa"/>
+          </w:tcPr>
+          <w:p/>
+        </w:tc>
+        <w:tc>
+          <w:tcPr>
+            <w:tcW w:w="5366" w:type="dxa"/>
+          </w:tcPr>
+          <w:p>
+            <w:r>
+              <w:t xml:space="preserve">Edit layout for product detail </w:t>
+            </w:r>
+          </w:p>
+        </w:tc>
+        <w:tc>
+          <w:tcPr>
+            <w:tcW w:w="844" w:type="dxa"/>
+          </w:tcPr>
+          <w:p>
+            <w:r>
+              <w:t>10</w:t>
+            </w:r>
+          </w:p>
+        </w:tc>
+        <w:tc>
+          <w:tcPr>
+            <w:tcW w:w="1890" w:type="dxa"/>
+          </w:tcPr>
+          <w:p/>
+        </w:tc>
+      </w:tr>
+      <w:tr>
+        <w:tc>
+          <w:tcPr>
+            <w:tcW w:w="2250" w:type="dxa"/>
+          </w:tcPr>
+          <w:p>
+            <w:r>
+              <w:t>Design studio</w:t>
+            </w:r>
+          </w:p>
+        </w:tc>
+        <w:tc>
+          <w:tcPr>
+            <w:tcW w:w="5366" w:type="dxa"/>
+          </w:tcPr>
+          <w:p>
+            <w:r>
+              <w:t>Product G5000 as default</w:t>
+            </w:r>
+          </w:p>
+        </w:tc>
+        <w:tc>
+          <w:tcPr>
+            <w:tcW w:w="844" w:type="dxa"/>
+          </w:tcPr>
+          <w:p>
+            <w:r>
+              <w:t>4</w:t>
+            </w:r>
+          </w:p>
+        </w:tc>
+        <w:tc>
+          <w:tcPr>
+            <w:tcW w:w="1890" w:type="dxa"/>
+          </w:tcPr>
+          <w:p/>
+        </w:tc>
+      </w:tr>
+      <w:tr>
+        <w:tc>
+          <w:tcPr>
+            <w:tcW w:w="2250" w:type="dxa"/>
+          </w:tcPr>
+          <w:p/>
+        </w:tc>
+        <w:tc>
+          <w:tcPr>
+            <w:tcW w:w="5366" w:type="dxa"/>
+          </w:tcPr>
+          <w:p>
+            <w:r>
+              <w:t>Fix bug Add text</w:t>
+            </w:r>
+          </w:p>
+        </w:tc>
+        <w:tc>
+          <w:tcPr>
+            <w:tcW w:w="844" w:type="dxa"/>
+          </w:tcPr>
+          <w:p>
+            <w:r>
+              <w:t>0</w:t>
+            </w:r>
+          </w:p>
+        </w:tc>
+        <w:tc>
+          <w:tcPr>
+            <w:tcW w:w="1890" w:type="dxa"/>
+          </w:tcPr>
+          <w:p/>
+        </w:tc>
+      </w:tr>
+      <w:tr>
+        <w:tc>
+          <w:tcPr>
+            <w:tcW w:w="2250" w:type="dxa"/>
+          </w:tcPr>
+          <w:p/>
+        </w:tc>
+        <w:tc>
+          <w:tcPr>
+            <w:tcW w:w="5366" w:type="dxa"/>
+          </w:tcPr>
+          <w:p>
+            <w:r>
+              <w:t>Add function change order layer</w:t>
+            </w:r>
+          </w:p>
+        </w:tc>
+        <w:tc>
+          <w:tcPr>
+            <w:tcW w:w="844" w:type="dxa"/>
+          </w:tcPr>
+          <w:p>
+            <w:r>
+              <w:t>4</w:t>
+            </w:r>
+          </w:p>
+        </w:tc>
+        <w:tc>
+          <w:tcPr>
+            <w:tcW w:w="1890" w:type="dxa"/>
+          </w:tcPr>
+          <w:p/>
+        </w:tc>
+      </w:tr>
+      <w:tr>
+        <w:tc>
+          <w:tcPr>
+            <w:tcW w:w="2250" w:type="dxa"/>
+          </w:tcPr>
+          <w:p>
+            <w:r>
+              <w:t>Backend</w:t>
+            </w:r>
+          </w:p>
+        </w:tc>
+        <w:tc>
+          <w:tcPr>
+            <w:tcW w:w="5366" w:type="dxa"/>
+          </w:tcPr>
+          <w:p/>
+        </w:tc>
+        <w:tc>
+          <w:tcPr>
+            <w:tcW w:w="844" w:type="dxa"/>
+          </w:tcPr>
+          <w:p/>
+        </w:tc>
+        <w:tc>
+          <w:tcPr>
+            <w:tcW w:w="1890" w:type="dxa"/>
+          </w:tcPr>
+          <w:p/>
+        </w:tc>
+      </w:tr>
+      <w:tr>
+        <w:tc>
+          <w:tcPr>
+            <w:tcW w:w="2250" w:type="dxa"/>
+          </w:tcPr>
+          <w:p>
+            <w:pPr>
+              <w:jc w:val="right"/>
+            </w:pPr>
+            <w:r>
+              <w:t>Add order</w:t>
+            </w:r>
+          </w:p>
+        </w:tc>
+        <w:tc>
+          <w:tcPr>
+            <w:tcW w:w="5366" w:type="dxa"/>
+          </w:tcPr>
+          <w:p>
+            <w:r>
+              <w:t>Create new layout to add customer information</w:t>
+            </w:r>
+          </w:p>
+        </w:tc>
+        <w:tc>
+          <w:tcPr>
+            <w:tcW w:w="844" w:type="dxa"/>
+          </w:tcPr>
+          <w:p>
+            <w:r>
+              <w:t>10</w:t>
+            </w:r>
+          </w:p>
+        </w:tc>
+        <w:tc>
+          <w:tcPr>
+            <w:tcW w:w="1890" w:type="dxa"/>
+          </w:tcPr>
+          <w:p/>
+        </w:tc>
+      </w:tr>
+      <w:tr>
+        <w:tc>
+          <w:tcPr>
+            <w:tcW w:w="2250" w:type="dxa"/>
+          </w:tcPr>
+          <w:p>
+            <w:pPr>
+              <w:jc w:val="right"/>
+            </w:pPr>
+          </w:p>
+        </w:tc>
+        <w:tc>
+          <w:tcPr>
+            <w:tcW w:w="5366" w:type="dxa"/>
+          </w:tcPr>
+          <w:p>
+            <w:r>
+              <w:t>Create new function for add manualy customer info</w:t>
+            </w:r>
+          </w:p>
+        </w:tc>
+        <w:tc>
+          <w:tcPr>
+            <w:tcW w:w="844" w:type="dxa"/>
+          </w:tcPr>
+          <w:p>
+            <w:r>
+              <w:t>8</w:t>
+            </w:r>
+          </w:p>
+        </w:tc>
+        <w:tc>
+          <w:tcPr>
+            <w:tcW w:w="1890" w:type="dxa"/>
+          </w:tcPr>
+          <w:p/>
+        </w:tc>
+      </w:tr>
+      <w:tr>
+        <w:tc>
+          <w:tcPr>
+            <w:tcW w:w="2250" w:type="dxa"/>
+          </w:tcPr>
+          <w:p>
+            <w:pPr>
+              <w:jc w:val="right"/>
+            </w:pPr>
+          </w:p>
+        </w:tc>
+        <w:tc>
+          <w:tcPr>
+            <w:tcW w:w="5366" w:type="dxa"/>
+          </w:tcPr>
+          <w:p>
+            <w:r>
+              <w:t xml:space="preserve">Add and edit </w:t>
+            </w:r>
+            <w:r>
+              <w:t>shipping date</w:t>
+            </w:r>
+          </w:p>
+        </w:tc>
+        <w:tc>
+          <w:tcPr>
+            <w:tcW w:w="844" w:type="dxa"/>
+          </w:tcPr>
+          <w:p>
+            <w:r>
+              <w:t>4</w:t>
+            </w:r>
+          </w:p>
+        </w:tc>
+        <w:tc>
+          <w:tcPr>
+            <w:tcW w:w="1890" w:type="dxa"/>
+          </w:tcPr>
+          <w:p/>
+        </w:tc>
+      </w:tr>
+      <w:tr>
+        <w:tc>
+          <w:tcPr>
+            <w:tcW w:w="2250" w:type="dxa"/>
+          </w:tcPr>
+          <w:p>
+            <w:pPr>
+              <w:jc w:val="right"/>
+            </w:pPr>
+          </w:p>
+        </w:tc>
+        <w:tc>
+          <w:tcPr>
+            <w:tcW w:w="5366" w:type="dxa"/>
+          </w:tcPr>
+          <w:p>
+            <w:r>
+              <w:t>Create new function for edit</w:t>
+            </w:r>
+            <w:r>
+              <w:t xml:space="preserve"> </w:t>
+            </w:r>
+            <w:r>
+              <w:t>(Change quality, change color, update new price ) item in order</w:t>
+            </w:r>
+          </w:p>
+        </w:tc>
+        <w:tc>
+          <w:tcPr>
+            <w:tcW w:w="844" w:type="dxa"/>
+          </w:tcPr>
+          <w:p>
+            <w:r>
+              <w:t>20</w:t>
+            </w:r>
+          </w:p>
+        </w:tc>
+        <w:tc>
+          <w:tcPr>
+            <w:tcW w:w="1890" w:type="dxa"/>
+          </w:tcPr>
+          <w:p/>
+        </w:tc>
+      </w:tr>
+      <w:tr>
+        <w:tc>
+          <w:tcPr>
+            <w:tcW w:w="2250" w:type="dxa"/>
+          </w:tcPr>
+          <w:p>
+            <w:pPr>
+              <w:jc w:val="right"/>
+            </w:pPr>
+          </w:p>
+        </w:tc>
+        <w:tc>
+          <w:tcPr>
+            <w:tcW w:w="5366" w:type="dxa"/>
+          </w:tcPr>
+          <w:p>
+            <w:r>
+              <w:t>Create new function add more item into order</w:t>
+            </w:r>
+          </w:p>
+        </w:tc>
+        <w:tc>
+          <w:tcPr>
+            <w:tcW w:w="844" w:type="dxa"/>
+          </w:tcPr>
+          <w:p>
+            <w:r>
+              <w:t>20</w:t>
+            </w:r>
+          </w:p>
+        </w:tc>
+        <w:tc>
+          <w:tcPr>
+            <w:tcW w:w="1890" w:type="dxa"/>
+          </w:tcPr>
+          <w:p/>
+        </w:tc>
+      </w:tr>
+      <w:tr>
+        <w:tc>
+          <w:tcPr>
+            <w:tcW w:w="2250" w:type="dxa"/>
+          </w:tcPr>
+          <w:p>
+            <w:pPr>
+              <w:jc w:val="right"/>
+            </w:pPr>
+            <w:r>
+              <w:t>Edit item</w:t>
+            </w:r>
+          </w:p>
+        </w:tc>
+        <w:tc>
+          <w:tcPr>
+            <w:tcW w:w="5366" w:type="dxa"/>
+          </w:tcPr>
+          <w:p>
+            <w:r>
+              <w:t>Create edit function for shipping option</w:t>
+            </w:r>
+          </w:p>
+        </w:tc>
+        <w:tc>
+          <w:tcPr>
+            <w:tcW w:w="844" w:type="dxa"/>
+          </w:tcPr>
+          <w:p>
+            <w:r>
+              <w:t>10</w:t>
+            </w:r>
+          </w:p>
+        </w:tc>
+        <w:tc>
+          <w:tcPr>
+            <w:tcW w:w="1890" w:type="dxa"/>
+          </w:tcPr>
+          <w:p/>
+        </w:tc>
+      </w:tr>
+      <w:tr>
+        <w:tc>
+          <w:tcPr>
+            <w:tcW w:w="2250" w:type="dxa"/>
+          </w:tcPr>
+          <w:p>
+            <w:pPr>
+              <w:jc w:val="right"/>
+            </w:pPr>
+          </w:p>
+        </w:tc>
+        <w:tc>
+          <w:tcPr>
+            <w:tcW w:w="5366" w:type="dxa"/>
+          </w:tcPr>
+          <w:p>
+            <w:r>
+              <w:t>Edit price with new discout function</w:t>
+            </w:r>
+          </w:p>
+        </w:tc>
+        <w:tc>
+          <w:tcPr>
+            <w:tcW w:w="844" w:type="dxa"/>
+          </w:tcPr>
+          <w:p>
+            <w:r>
+              <w:t>10</w:t>
+            </w:r>
+          </w:p>
+        </w:tc>
+        <w:tc>
+          <w:tcPr>
+            <w:tcW w:w="1890" w:type="dxa"/>
+          </w:tcPr>
+          <w:p/>
+        </w:tc>
+      </w:tr>
+      <w:tr>
+        <w:tc>
+          <w:tcPr>
+            <w:tcW w:w="2250" w:type="dxa"/>
+          </w:tcPr>
+          <w:p>
+            <w:pPr>
+              <w:jc w:val="right"/>
+            </w:pPr>
+          </w:p>
+        </w:tc>
+        <w:tc>
+          <w:tcPr>
+            <w:tcW w:w="5366" w:type="dxa"/>
+          </w:tcPr>
+          <w:p>
+            <w:r>
+              <w:t xml:space="preserve">Edit payment method </w:t>
+            </w:r>
+          </w:p>
+        </w:tc>
+        <w:tc>
+          <w:tcPr>
+            <w:tcW w:w="844" w:type="dxa"/>
+          </w:tcPr>
+          <w:p>
+            <w:r>
+              <w:t>10</w:t>
+            </w:r>
+          </w:p>
+        </w:tc>
+        <w:tc>
+          <w:tcPr>
+            <w:tcW w:w="1890" w:type="dxa"/>
+          </w:tcPr>
+          <w:p/>
+        </w:tc>
+      </w:tr>
+      <w:tr>
+        <w:tc>
+          <w:tcPr>
+            <w:tcW w:w="2250" w:type="dxa"/>
+          </w:tcPr>
+          <w:p>
+            <w:pPr>
+              <w:jc w:val="right"/>
+            </w:pPr>
+          </w:p>
+        </w:tc>
+        <w:tc>
+          <w:tcPr>
+            <w:tcW w:w="5366" w:type="dxa"/>
+          </w:tcPr>
+          <w:p>
+            <w:r>
+              <w:t xml:space="preserve">Add new line for </w:t>
+            </w:r>
+            <w:r>
+              <w:t>Deposit</w:t>
+            </w:r>
+          </w:p>
+        </w:tc>
+        <w:tc>
+          <w:tcPr>
+            <w:tcW w:w="844" w:type="dxa"/>
+          </w:tcPr>
+          <w:p>
+            <w:r>
+              <w:t>10</w:t>
+            </w:r>
+            <w:bookmarkStart w:id="0" w:name="_GoBack"/>
+            <w:bookmarkEnd w:id="0"/>
+          </w:p>
+        </w:tc>
+        <w:tc>
+          <w:tcPr>
+            <w:tcW w:w="1890" w:type="dxa"/>
+          </w:tcPr>
+          <w:p/>
+        </w:tc>
+      </w:tr>
+    </w:tbl>
+    <w:p>
+      <w:pPr>
+        <w:rPr>
+          <w:highlight w:val="red"/>
+        </w:rPr>
+      </w:pPr>
+    </w:p>
+    <w:p>
+      <w:pPr>
+        <w:rPr>
+          <w:highlight w:val="red"/>
+        </w:rPr>
+      </w:pPr>
+    </w:p>
     <w:p>
       <w:r>
         <w:rPr>
@@ -64,7 +937,6 @@
       <w:r>
         <w:rPr>
           <w:noProof/>
-          <w:lang w:eastAsia="ko-KR"/>
         </w:rPr>
         <w:drawing>
           <wp:inline distT="0" distB="0" distL="0" distR="0" wp14:anchorId="7E9650EF" wp14:editId="67ABEAEA">
@@ -118,7 +990,6 @@
       <w:r>
         <w:rPr>
           <w:noProof/>
-          <w:lang w:eastAsia="ko-KR"/>
         </w:rPr>
         <w:drawing>
           <wp:inline distT="0" distB="0" distL="0" distR="0" wp14:anchorId="49600A38" wp14:editId="0474DFD0">
@@ -192,6 +1063,7 @@
         </w:numPr>
       </w:pPr>
       <w:r>
+        <w:lastRenderedPageBreak/>
         <w:t>picture is too big (it should be much smaller) (</w:t>
       </w:r>
       <w:hyperlink r:id="rId7" w:history="1">
@@ -250,13 +1122,13 @@
           <w:numId w:val="1"/>
         </w:numPr>
       </w:pPr>
-      <w:bookmarkStart w:id="0" w:name="_GoBack"/>
-      <w:r>
-        <w:t>able to add page description in middle of page</w:t>
-      </w:r>
-      <w:bookmarkEnd w:id="0"/>
-      <w:r>
-        <w:t>. Below on right side is Product descrption on left side &amp; size chart on the right side (example below do not copy) (</w:t>
+      <w:proofErr w:type="gramStart"/>
+      <w:r>
+        <w:t>able</w:t>
+      </w:r>
+      <w:proofErr w:type="gramEnd"/>
+      <w:r>
+        <w:t xml:space="preserve"> to add page description in middle of page. Below on right side is Product descrption on left side &amp; size chart on the right side (example below do not copy) (</w:t>
       </w:r>
       <w:hyperlink r:id="rId8" w:history="1">
         <w:r>
@@ -282,9 +1154,7 @@
       <w:r>
         <w:rPr>
           <w:noProof/>
-          <w:lang w:eastAsia="ko-KR"/>
         </w:rPr>
-        <w:lastRenderedPageBreak/>
         <w:drawing>
           <wp:inline distT="0" distB="0" distL="0" distR="0" wp14:anchorId="12BADD65" wp14:editId="25CC3353">
             <wp:extent cx="5486400" cy="3681095"/>
@@ -350,7 +1220,6 @@
       <w:r>
         <w:rPr>
           <w:noProof/>
-          <w:lang w:eastAsia="ko-KR"/>
         </w:rPr>
         <w:drawing>
           <wp:inline distT="0" distB="0" distL="0" distR="0" wp14:anchorId="25D9C382" wp14:editId="66B5AC26">
@@ -408,6 +1277,7 @@
         <w:rPr>
           <w:highlight w:val="red"/>
         </w:rPr>
+        <w:lastRenderedPageBreak/>
         <w:t>FIXING BUG</w:t>
       </w:r>
       <w:r>
@@ -424,9 +1294,7 @@
       <w:r>
         <w:rPr>
           <w:noProof/>
-          <w:lang w:eastAsia="ko-KR"/>
         </w:rPr>
-        <w:lastRenderedPageBreak/>
         <w:drawing>
           <wp:inline distT="0" distB="0" distL="0" distR="0" wp14:anchorId="1D1355BD" wp14:editId="23741D47">
             <wp:extent cx="2282125" cy="1258766"/>
@@ -479,7 +1347,6 @@
       <w:r>
         <w:rPr>
           <w:noProof/>
-          <w:lang w:eastAsia="ko-KR"/>
         </w:rPr>
         <w:drawing>
           <wp:inline distT="0" distB="0" distL="0" distR="0" wp14:anchorId="1CD5DFD1" wp14:editId="5E2D375D">
@@ -680,7 +1547,6 @@
       <w:r>
         <w:rPr>
           <w:noProof/>
-          <w:lang w:eastAsia="ko-KR"/>
         </w:rPr>
         <w:lastRenderedPageBreak/>
         <w:drawing>
@@ -812,7 +1678,6 @@
       <w:r>
         <w:rPr>
           <w:noProof/>
-          <w:lang w:eastAsia="ko-KR"/>
         </w:rPr>
         <w:drawing>
           <wp:inline distT="0" distB="0" distL="0" distR="0" wp14:anchorId="776481D1" wp14:editId="5B398A32">
@@ -1593,6 +2458,29 @@
       <w:u w:val="single"/>
     </w:rPr>
   </w:style>
+  <w:style w:type="table" w:styleId="TableGrid">
+    <w:name w:val="Table Grid"/>
+    <w:basedOn w:val="TableNormal"/>
+    <w:uiPriority w:val="59"/>
+    <w:rsid w:val="00245320"/>
+    <w:tblPr>
+      <w:tblInd w:w="0" w:type="dxa"/>
+      <w:tblBorders>
+        <w:top w:val="single" w:sz="4" w:space="0" w:color="auto"/>
+        <w:left w:val="single" w:sz="4" w:space="0" w:color="auto"/>
+        <w:bottom w:val="single" w:sz="4" w:space="0" w:color="auto"/>
+        <w:right w:val="single" w:sz="4" w:space="0" w:color="auto"/>
+        <w:insideH w:val="single" w:sz="4" w:space="0" w:color="auto"/>
+        <w:insideV w:val="single" w:sz="4" w:space="0" w:color="auto"/>
+      </w:tblBorders>
+      <w:tblCellMar>
+        <w:top w:w="0" w:type="dxa"/>
+        <w:left w:w="108" w:type="dxa"/>
+        <w:bottom w:w="0" w:type="dxa"/>
+        <w:right w:w="108" w:type="dxa"/>
+      </w:tblCellMar>
+    </w:tblPr>
+  </w:style>
 </w:styles>
 </file>
 

</xml_diff>